<commit_message>
Added Builder UML \Sequences and updated doc
</commit_message>
<xml_diff>
--- a/C16 Ex01 IdoPerry 036928646 DavidRubin 039532908/DP_Ex02_TemplateForStudents.docx
+++ b/C16 Ex01 IdoPerry 036928646 DavidRubin 039532908/DP_Ex02_TemplateForStudents.docx
@@ -1,6 +1,6 @@
 
 <file path=word/document.xml><?xml version="1.0" encoding="utf-8"?>
-<w:document xmlns:wpc="http://schemas.microsoft.com/office/word/2010/wordprocessingCanvas" xmlns:cx="http://schemas.microsoft.com/office/drawing/2014/chartex" xmlns:mc="http://schemas.openxmlformats.org/markup-compatibility/2006" xmlns:o="urn:schemas-microsoft-com:office:office" xmlns:r="http://schemas.openxmlformats.org/officeDocument/2006/relationships" xmlns:m="http://schemas.openxmlformats.org/officeDocument/2006/math" xmlns:v="urn:schemas-microsoft-com:vml" xmlns:wp14="http://schemas.microsoft.com/office/word/2010/wordprocessingDrawing" xmlns:wp="http://schemas.openxmlformats.org/drawingml/2006/wordprocessingDrawing" xmlns:w10="urn:schemas-microsoft-com:office:word" xmlns:w="http://schemas.openxmlformats.org/wordprocessingml/2006/main" xmlns:w14="http://schemas.microsoft.com/office/word/2010/wordml" xmlns:w15="http://schemas.microsoft.com/office/word/2012/wordml" xmlns:w16se="http://schemas.microsoft.com/office/word/2015/wordml/symex" xmlns:wpg="http://schemas.microsoft.com/office/word/2010/wordprocessingGroup" xmlns:wpi="http://schemas.microsoft.com/office/word/2010/wordprocessingInk" xmlns:wne="http://schemas.microsoft.com/office/word/2006/wordml" xmlns:wps="http://schemas.microsoft.com/office/word/2010/wordprocessingShape" mc:Ignorable="w14 w15 w16se wp14">
+<w:document xmlns:wpc="http://schemas.microsoft.com/office/word/2010/wordprocessingCanvas" xmlns:mc="http://schemas.openxmlformats.org/markup-compatibility/2006" xmlns:o="urn:schemas-microsoft-com:office:office" xmlns:r="http://schemas.openxmlformats.org/officeDocument/2006/relationships" xmlns:m="http://schemas.openxmlformats.org/officeDocument/2006/math" xmlns:v="urn:schemas-microsoft-com:vml" xmlns:wp14="http://schemas.microsoft.com/office/word/2010/wordprocessingDrawing" xmlns:wp="http://schemas.openxmlformats.org/drawingml/2006/wordprocessingDrawing" xmlns:w10="urn:schemas-microsoft-com:office:word" xmlns:w="http://schemas.openxmlformats.org/wordprocessingml/2006/main" xmlns:w14="http://schemas.microsoft.com/office/word/2010/wordml" xmlns:w15="http://schemas.microsoft.com/office/word/2012/wordml" xmlns:wpg="http://schemas.microsoft.com/office/word/2010/wordprocessingGroup" xmlns:wpi="http://schemas.microsoft.com/office/word/2010/wordprocessingInk" xmlns:wne="http://schemas.microsoft.com/office/word/2006/wordml" xmlns:wps="http://schemas.microsoft.com/office/word/2010/wordprocessingShape" mc:Ignorable="w14 w15 wp14">
   <w:body>
     <w:p>
       <w:pPr>
@@ -203,7 +203,6 @@
         <w:spacing w:after="0" w:line="240" w:lineRule="auto"/>
         <w:ind w:right="720"/>
         <w:rPr>
-          <w:rFonts w:hint="cs"/>
           <w:rtl/>
         </w:rPr>
       </w:pPr>
@@ -249,9 +248,6 @@
       <w:pPr>
         <w:spacing w:after="0" w:line="240" w:lineRule="auto"/>
         <w:ind w:right="720"/>
-        <w:rPr>
-          <w:rFonts w:hint="cs"/>
-        </w:rPr>
       </w:pPr>
     </w:p>
     <w:p>
@@ -409,7 +405,6 @@
       <w:pPr>
         <w:pStyle w:val="Heading3"/>
         <w:rPr>
-          <w:rFonts w:hint="cs"/>
           <w:rtl/>
         </w:rPr>
       </w:pPr>
@@ -639,9 +634,6 @@
     <w:p>
       <w:pPr>
         <w:pStyle w:val="Heading3"/>
-        <w:rPr>
-          <w:rtl/>
-        </w:rPr>
       </w:pPr>
       <w:r>
         <w:rPr>
@@ -661,7 +653,16 @@
           <w:rFonts w:hint="cs"/>
           <w:rtl/>
         </w:rPr>
-        <w:t xml:space="preserve"> [שם התבנית]</w:t>
+        <w:t xml:space="preserve"> </w:t>
+      </w:r>
+      <w:r>
+        <w:rPr>
+          <w:rFonts w:hint="cs"/>
+        </w:rPr>
+        <w:t>B</w:t>
+      </w:r>
+      <w:r>
+        <w:t>uilder</w:t>
       </w:r>
     </w:p>
     <w:p>
@@ -691,7 +692,23 @@
           <w:rFonts w:hint="cs"/>
           <w:rtl/>
         </w:rPr>
-        <w:t>[תיאור הסיבה / הצורך בשימוש בתבנית במערכת שלכם]</w:t>
+        <w:t xml:space="preserve">במערכת שלנו, הפוסט מורכב מכמה תתי רכיבים, מעצם כך שמתבצע רצף "הרכבה" של מספר רכיבים לרכיב אחד, התבנית המתבקשת תהיה </w:t>
+      </w:r>
+      <w:r>
+        <w:rPr>
+          <w:rFonts w:hint="cs"/>
+        </w:rPr>
+        <w:t>B</w:t>
+      </w:r>
+      <w:r>
+        <w:t>uilder</w:t>
+      </w:r>
+      <w:r>
+        <w:rPr>
+          <w:rFonts w:hint="cs"/>
+          <w:rtl/>
+        </w:rPr>
+        <w:t xml:space="preserve"> לארוז את לוגיקת האריזה.</w:t>
       </w:r>
       <w:r>
         <w:rPr>
@@ -721,14 +738,79 @@
       <w:pPr>
         <w:spacing w:after="0" w:line="240" w:lineRule="auto"/>
         <w:ind w:right="720"/>
-      </w:pPr>
-      <w:r>
-        <w:rPr>
-          <w:rFonts w:hint="cs"/>
-          <w:rtl/>
-        </w:rPr>
-        <w:t>[תיאור המימוש והיכן ניתן למצוא אותו בקוד]</w:t>
-      </w:r>
+        <w:rPr>
+          <w:rFonts w:hint="cs"/>
+          <w:rtl/>
+        </w:rPr>
+      </w:pPr>
+      <w:r>
+        <w:rPr>
+          <w:rFonts w:hint="cs"/>
+          <w:rtl/>
+        </w:rPr>
+        <w:lastRenderedPageBreak/>
+        <w:t xml:space="preserve">מומשו שתי המחלקות  </w:t>
+      </w:r>
+      <w:proofErr w:type="spellStart"/>
+      <w:r>
+        <w:rPr>
+          <w:rFonts w:ascii="Consolas" w:hAnsi="Consolas" w:cs="Consolas"/>
+          <w:color w:val="4EC9B0"/>
+          <w:sz w:val="19"/>
+          <w:szCs w:val="19"/>
+          <w:highlight w:val="black"/>
+        </w:rPr>
+        <w:t>PostsViewBuilder</w:t>
+      </w:r>
+      <w:proofErr w:type="spellEnd"/>
+      <w:r>
+        <w:rPr>
+          <w:rFonts w:hint="cs"/>
+          <w:rtl/>
+        </w:rPr>
+        <w:t xml:space="preserve"> ו </w:t>
+      </w:r>
+      <w:proofErr w:type="spellStart"/>
+      <w:r>
+        <w:rPr>
+          <w:rFonts w:ascii="Consolas" w:hAnsi="Consolas" w:cs="Consolas"/>
+          <w:color w:val="4EC9B0"/>
+          <w:sz w:val="19"/>
+          <w:szCs w:val="19"/>
+          <w:highlight w:val="black"/>
+        </w:rPr>
+        <w:t>PostsViewDirector</w:t>
+      </w:r>
+      <w:proofErr w:type="spellEnd"/>
+      <w:r>
+        <w:rPr>
+          <w:rFonts w:hint="cs"/>
+          <w:rtl/>
+        </w:rPr>
+        <w:t xml:space="preserve"> כמצויין ב</w:t>
+      </w:r>
+      <w:r>
+        <w:t>Pattern</w:t>
+      </w:r>
+      <w:r>
+        <w:rPr>
+          <w:rFonts w:hint="cs"/>
+          <w:rtl/>
+        </w:rPr>
+        <w:t xml:space="preserve"> כשאר הדיירקטור אחראי על קבלת ההזמנה, ולהעביר אותה לבילדר עצמו ששם יורכב הרכיב המבוקש ויוחזר ל"לקוח", במקרה שלנו השימוש בדיירקטור נעשה במחלקה </w:t>
+      </w:r>
+      <w:proofErr w:type="spellStart"/>
+      <w:r>
+        <w:rPr>
+          <w:rFonts w:ascii="Consolas" w:hAnsi="Consolas" w:cs="Consolas"/>
+          <w:color w:val="4EC9B0"/>
+          <w:sz w:val="19"/>
+          <w:szCs w:val="19"/>
+          <w:highlight w:val="black"/>
+        </w:rPr>
+        <w:t>PostsList</w:t>
+      </w:r>
+      <w:proofErr w:type="spellEnd"/>
     </w:p>
     <w:p>
       <w:pPr>
@@ -759,30 +841,32 @@
       <w:r>
         <w:rPr>
           <w:rFonts w:hint="cs"/>
-          <w:rtl/>
-        </w:rPr>
-        <w:lastRenderedPageBreak/>
-        <w:t>[</w:t>
-      </w:r>
-      <w:r>
-        <w:t>sequence diagram</w:t>
-      </w:r>
-      <w:r>
-        <w:rPr>
-          <w:rFonts w:hint="cs"/>
-          <w:rtl/>
-        </w:rPr>
-        <w:t xml:space="preserve"> שמציגה את התהליך שקשור לתבנית והאינטראקציה בין המחלקות]</w:t>
-      </w:r>
-    </w:p>
-    <w:p>
-      <w:pPr>
-        <w:spacing w:after="0" w:line="240" w:lineRule="auto"/>
-        <w:ind w:right="720"/>
-        <w:rPr>
-          <w:rtl/>
-        </w:rPr>
-      </w:pPr>
+        </w:rPr>
+        <w:pict>
+          <v:shapetype id="_x0000_t75" coordsize="21600,21600" o:spt="75" o:preferrelative="t" path="m@4@5l@4@11@9@11@9@5xe" filled="f" stroked="f">
+            <v:stroke joinstyle="miter"/>
+            <v:formulas>
+              <v:f eqn="if lineDrawn pixelLineWidth 0"/>
+              <v:f eqn="sum @0 1 0"/>
+              <v:f eqn="sum 0 0 @1"/>
+              <v:f eqn="prod @2 1 2"/>
+              <v:f eqn="prod @3 21600 pixelWidth"/>
+              <v:f eqn="prod @3 21600 pixelHeight"/>
+              <v:f eqn="sum @0 0 1"/>
+              <v:f eqn="prod @6 1 2"/>
+              <v:f eqn="prod @7 21600 pixelWidth"/>
+              <v:f eqn="sum @8 21600 0"/>
+              <v:f eqn="prod @7 21600 pixelHeight"/>
+              <v:f eqn="sum @10 21600 0"/>
+            </v:formulas>
+            <v:path o:extrusionok="f" gradientshapeok="t" o:connecttype="rect"/>
+            <o:lock v:ext="edit" aspectratio="t"/>
+          </v:shapetype>
+          <v:shape id="_x0000_i1025" type="#_x0000_t75" style="width:414.7pt;height:297.35pt">
+            <v:imagedata r:id="rId9" o:title="BuilderSequence"/>
+          </v:shape>
+        </w:pict>
+      </w:r>
     </w:p>
     <w:p>
       <w:pPr>
@@ -806,69 +890,26 @@
     <w:p>
       <w:pPr>
         <w:rPr>
-          <w:rtl/>
-        </w:rPr>
-      </w:pPr>
-      <w:r>
-        <w:rPr>
-          <w:rFonts w:hint="cs"/>
-          <w:rtl/>
-        </w:rPr>
-        <w:t>[</w:t>
-      </w:r>
-      <w:r>
-        <w:t>class diagram</w:t>
-      </w:r>
-      <w:r>
-        <w:rPr>
-          <w:rFonts w:hint="cs"/>
-          <w:rtl/>
-        </w:rPr>
-        <w:t xml:space="preserve"> שמתארת את המחלקות שלכם שמעורבות בתבנית (תיאור מלא שכולל </w:t>
-      </w:r>
-      <w:r>
-        <w:t>Properties</w:t>
-      </w:r>
-      <w:r>
-        <w:rPr>
-          <w:rFonts w:hint="cs"/>
-          <w:rtl/>
-        </w:rPr>
-        <w:t xml:space="preserve"> ו- </w:t>
-      </w:r>
-      <w:r>
-        <w:t>Methods</w:t>
-      </w:r>
-      <w:r>
-        <w:rPr>
-          <w:rFonts w:hint="cs"/>
-          <w:rtl/>
-        </w:rPr>
-        <w:t>) והיחסים ביניהם (תאור מלא עבור כל יחס כפי שלמדנו בכיתה). עבור כל מחלקה שלכם, כיתבו מי המקבילה שלה (אם יש כזו) בתבנית (</w:t>
-      </w:r>
-      <w:r>
-        <w:t>Pattern</w:t>
-      </w:r>
-      <w:r>
-        <w:rPr>
-          <w:rFonts w:hint="cs"/>
-          <w:rtl/>
-        </w:rPr>
-        <w:t>) שבחרתם</w:t>
-      </w:r>
-    </w:p>
-    <w:p>
-      <w:pPr>
-        <w:rPr>
+          <w:rFonts w:hint="cs"/>
           <w:rtl/>
         </w:rPr>
       </w:pPr>
       <w:bookmarkStart w:id="0" w:name="_GoBack"/>
       <w:bookmarkEnd w:id="0"/>
+      <w:r>
+        <w:rPr>
+          <w:rFonts w:hint="cs"/>
+        </w:rPr>
+        <w:pict>
+          <v:shape id="_x0000_i1026" type="#_x0000_t75" style="width:414.25pt;height:236.55pt">
+            <v:imagedata r:id="rId10" o:title="Builder"/>
+          </v:shape>
+        </w:pict>
+      </w:r>
     </w:p>
     <w:sectPr>
-      <w:headerReference w:type="default" r:id="rId9"/>
-      <w:footerReference w:type="default" r:id="rId10"/>
+      <w:headerReference w:type="default" r:id="rId11"/>
+      <w:footerReference w:type="default" r:id="rId12"/>
       <w:pgSz w:w="11906" w:h="16838"/>
       <w:pgMar w:top="825" w:right="1800" w:bottom="426" w:left="1800" w:header="142" w:footer="271" w:gutter="0"/>
       <w:cols w:space="708"/>
@@ -881,7 +922,7 @@
 </file>
 
 <file path=word/endnotes.xml><?xml version="1.0" encoding="utf-8"?>
-<w:endnotes xmlns:wpc="http://schemas.microsoft.com/office/word/2010/wordprocessingCanvas" xmlns:cx="http://schemas.microsoft.com/office/drawing/2014/chartex" xmlns:mc="http://schemas.openxmlformats.org/markup-compatibility/2006" xmlns:o="urn:schemas-microsoft-com:office:office" xmlns:r="http://schemas.openxmlformats.org/officeDocument/2006/relationships" xmlns:m="http://schemas.openxmlformats.org/officeDocument/2006/math" xmlns:v="urn:schemas-microsoft-com:vml" xmlns:wp14="http://schemas.microsoft.com/office/word/2010/wordprocessingDrawing" xmlns:wp="http://schemas.openxmlformats.org/drawingml/2006/wordprocessingDrawing" xmlns:w10="urn:schemas-microsoft-com:office:word" xmlns:w="http://schemas.openxmlformats.org/wordprocessingml/2006/main" xmlns:w14="http://schemas.microsoft.com/office/word/2010/wordml" xmlns:w15="http://schemas.microsoft.com/office/word/2012/wordml" xmlns:w16se="http://schemas.microsoft.com/office/word/2015/wordml/symex" xmlns:wpg="http://schemas.microsoft.com/office/word/2010/wordprocessingGroup" xmlns:wpi="http://schemas.microsoft.com/office/word/2010/wordprocessingInk" xmlns:wne="http://schemas.microsoft.com/office/word/2006/wordml" xmlns:wps="http://schemas.microsoft.com/office/word/2010/wordprocessingShape" mc:Ignorable="w14 w15 w16se wp14">
+<w:endnotes xmlns:wpc="http://schemas.microsoft.com/office/word/2010/wordprocessingCanvas" xmlns:mc="http://schemas.openxmlformats.org/markup-compatibility/2006" xmlns:o="urn:schemas-microsoft-com:office:office" xmlns:r="http://schemas.openxmlformats.org/officeDocument/2006/relationships" xmlns:m="http://schemas.openxmlformats.org/officeDocument/2006/math" xmlns:v="urn:schemas-microsoft-com:vml" xmlns:wp14="http://schemas.microsoft.com/office/word/2010/wordprocessingDrawing" xmlns:wp="http://schemas.openxmlformats.org/drawingml/2006/wordprocessingDrawing" xmlns:w10="urn:schemas-microsoft-com:office:word" xmlns:w="http://schemas.openxmlformats.org/wordprocessingml/2006/main" xmlns:w14="http://schemas.microsoft.com/office/word/2010/wordml" xmlns:w15="http://schemas.microsoft.com/office/word/2012/wordml" xmlns:wpg="http://schemas.microsoft.com/office/word/2010/wordprocessingGroup" xmlns:wpi="http://schemas.microsoft.com/office/word/2010/wordprocessingInk" xmlns:wne="http://schemas.microsoft.com/office/word/2006/wordml" xmlns:wps="http://schemas.microsoft.com/office/word/2010/wordprocessingShape" mc:Ignorable="w14 w15 wp14">
   <w:endnote w:type="separator" w:id="-1">
     <w:p>
       <w:pPr>
@@ -906,7 +947,7 @@
 </file>
 
 <file path=word/footer1.xml><?xml version="1.0" encoding="utf-8"?>
-<w:ftr xmlns:wpc="http://schemas.microsoft.com/office/word/2010/wordprocessingCanvas" xmlns:cx="http://schemas.microsoft.com/office/drawing/2014/chartex" xmlns:mc="http://schemas.openxmlformats.org/markup-compatibility/2006" xmlns:o="urn:schemas-microsoft-com:office:office" xmlns:r="http://schemas.openxmlformats.org/officeDocument/2006/relationships" xmlns:m="http://schemas.openxmlformats.org/officeDocument/2006/math" xmlns:v="urn:schemas-microsoft-com:vml" xmlns:wp14="http://schemas.microsoft.com/office/word/2010/wordprocessingDrawing" xmlns:wp="http://schemas.openxmlformats.org/drawingml/2006/wordprocessingDrawing" xmlns:w10="urn:schemas-microsoft-com:office:word" xmlns:w="http://schemas.openxmlformats.org/wordprocessingml/2006/main" xmlns:w14="http://schemas.microsoft.com/office/word/2010/wordml" xmlns:w15="http://schemas.microsoft.com/office/word/2012/wordml" xmlns:w16se="http://schemas.microsoft.com/office/word/2015/wordml/symex" xmlns:wpg="http://schemas.microsoft.com/office/word/2010/wordprocessingGroup" xmlns:wpi="http://schemas.microsoft.com/office/word/2010/wordprocessingInk" xmlns:wne="http://schemas.microsoft.com/office/word/2006/wordml" xmlns:wps="http://schemas.microsoft.com/office/word/2010/wordprocessingShape" mc:Ignorable="w14 w15 w16se wp14">
+<w:ftr xmlns:wpc="http://schemas.microsoft.com/office/word/2010/wordprocessingCanvas" xmlns:mc="http://schemas.openxmlformats.org/markup-compatibility/2006" xmlns:o="urn:schemas-microsoft-com:office:office" xmlns:r="http://schemas.openxmlformats.org/officeDocument/2006/relationships" xmlns:m="http://schemas.openxmlformats.org/officeDocument/2006/math" xmlns:v="urn:schemas-microsoft-com:vml" xmlns:wp14="http://schemas.microsoft.com/office/word/2010/wordprocessingDrawing" xmlns:wp="http://schemas.openxmlformats.org/drawingml/2006/wordprocessingDrawing" xmlns:w10="urn:schemas-microsoft-com:office:word" xmlns:w="http://schemas.openxmlformats.org/wordprocessingml/2006/main" xmlns:w14="http://schemas.microsoft.com/office/word/2010/wordml" xmlns:w15="http://schemas.microsoft.com/office/word/2012/wordml" xmlns:wpg="http://schemas.microsoft.com/office/word/2010/wordprocessingGroup" xmlns:wpi="http://schemas.microsoft.com/office/word/2010/wordprocessingInk" xmlns:wne="http://schemas.microsoft.com/office/word/2006/wordml" xmlns:wps="http://schemas.microsoft.com/office/word/2010/wordprocessingShape" mc:Ignorable="w14 w15 wp14">
   <w:sdt>
     <w:sdtPr>
       <w:rPr>
@@ -1145,7 +1186,7 @@
                     <v:stroke joinstyle="miter"/>
                     <v:path gradientshapeok="t" o:connecttype="rect"/>
                   </v:shapetype>
-                  <v:shape id="Text Box 3" o:spid="_x0000_s1027" type="#_x0000_t202" style="position:absolute;left:782;top:14990;width:659;height:288;visibility:visible;mso-wrap-style:square;v-text-anchor:top" o:gfxdata="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" filled="f" stroked="f">
+                  <v:shape id="Text Box 3" o:spid="_x0000_s1027" type="#_x0000_t202" style="position:absolute;left:782;top:14990;width:659;height:288;visibility:visible;mso-wrap-style:square;v-text-anchor:top" o:gfxdata="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" filled="f" stroked="f">
                     <v:textbox inset="0,0,0,0">
                       <w:txbxContent>
                         <w:p>
@@ -1184,7 +1225,7 @@
                       </w:txbxContent>
                     </v:textbox>
                   </v:shape>
-                  <v:group id="Group 4" o:spid="_x0000_s1028" style="position:absolute;left:-8;top:14978;width:12255;height:230" coordorigin="-8,14978" coordsize="12255,230" o:gfxdata="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">
+                  <v:group id="Group 4" o:spid="_x0000_s1028" style="position:absolute;left:-8;top:14978;width:12255;height:230" coordorigin="-8,14978" coordsize="12255,230" o:gfxdata="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">
                     <v:shapetype id="_x0000_t34" coordsize="21600,21600" o:spt="34" o:oned="t" adj="10800" path="m,l@0,0@0,21600,21600,21600e" filled="f">
                       <v:stroke joinstyle="miter"/>
                       <v:formulas>
@@ -1196,8 +1237,8 @@
                       </v:handles>
                       <o:lock v:ext="edit" shapetype="t"/>
                     </v:shapetype>
-                    <v:shape id="AutoShape 5" o:spid="_x0000_s1029" type="#_x0000_t34" style="position:absolute;left:-8;top:14978;width:1260;height:230;flip:y;visibility:visible;mso-wrap-style:square" o:connectortype="elbow" o:gfxdata="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" strokecolor="#a5a5a5 [2092]"/>
-                    <v:shape id="AutoShape 6" o:spid="_x0000_s1030" type="#_x0000_t34" style="position:absolute;left:1252;top:14978;width:10995;height:230;rotation:180;visibility:visible;mso-wrap-style:square" o:connectortype="elbow" o:gfxdata="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" adj="20904" strokecolor="#a5a5a5 [2092]"/>
+                    <v:shape id="AutoShape 5" o:spid="_x0000_s1029" type="#_x0000_t34" style="position:absolute;left:-8;top:14978;width:1260;height:230;flip:y;visibility:visible;mso-wrap-style:square" o:connectortype="elbow" o:gfxdata="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" strokecolor="#a5a5a5 [2092]"/>
+                    <v:shape id="AutoShape 6" o:spid="_x0000_s1030" type="#_x0000_t34" style="position:absolute;left:1252;top:14978;width:10995;height:230;rotation:180;visibility:visible;mso-wrap-style:square" o:connectortype="elbow" o:gfxdata="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" adj="20904" strokecolor="#a5a5a5 [2092]"/>
                   </v:group>
                   <w10:wrap anchorx="page" anchory="margin"/>
                 </v:group>
@@ -1212,7 +1253,7 @@
 </file>
 
 <file path=word/footnotes.xml><?xml version="1.0" encoding="utf-8"?>
-<w:footnotes xmlns:wpc="http://schemas.microsoft.com/office/word/2010/wordprocessingCanvas" xmlns:cx="http://schemas.microsoft.com/office/drawing/2014/chartex" xmlns:mc="http://schemas.openxmlformats.org/markup-compatibility/2006" xmlns:o="urn:schemas-microsoft-com:office:office" xmlns:r="http://schemas.openxmlformats.org/officeDocument/2006/relationships" xmlns:m="http://schemas.openxmlformats.org/officeDocument/2006/math" xmlns:v="urn:schemas-microsoft-com:vml" xmlns:wp14="http://schemas.microsoft.com/office/word/2010/wordprocessingDrawing" xmlns:wp="http://schemas.openxmlformats.org/drawingml/2006/wordprocessingDrawing" xmlns:w10="urn:schemas-microsoft-com:office:word" xmlns:w="http://schemas.openxmlformats.org/wordprocessingml/2006/main" xmlns:w14="http://schemas.microsoft.com/office/word/2010/wordml" xmlns:w15="http://schemas.microsoft.com/office/word/2012/wordml" xmlns:w16se="http://schemas.microsoft.com/office/word/2015/wordml/symex" xmlns:wpg="http://schemas.microsoft.com/office/word/2010/wordprocessingGroup" xmlns:wpi="http://schemas.microsoft.com/office/word/2010/wordprocessingInk" xmlns:wne="http://schemas.microsoft.com/office/word/2006/wordml" xmlns:wps="http://schemas.microsoft.com/office/word/2010/wordprocessingShape" mc:Ignorable="w14 w15 w16se wp14">
+<w:footnotes xmlns:wpc="http://schemas.microsoft.com/office/word/2010/wordprocessingCanvas" xmlns:mc="http://schemas.openxmlformats.org/markup-compatibility/2006" xmlns:o="urn:schemas-microsoft-com:office:office" xmlns:r="http://schemas.openxmlformats.org/officeDocument/2006/relationships" xmlns:m="http://schemas.openxmlformats.org/officeDocument/2006/math" xmlns:v="urn:schemas-microsoft-com:vml" xmlns:wp14="http://schemas.microsoft.com/office/word/2010/wordprocessingDrawing" xmlns:wp="http://schemas.openxmlformats.org/drawingml/2006/wordprocessingDrawing" xmlns:w10="urn:schemas-microsoft-com:office:word" xmlns:w="http://schemas.openxmlformats.org/wordprocessingml/2006/main" xmlns:w14="http://schemas.microsoft.com/office/word/2010/wordml" xmlns:w15="http://schemas.microsoft.com/office/word/2012/wordml" xmlns:wpg="http://schemas.microsoft.com/office/word/2010/wordprocessingGroup" xmlns:wpi="http://schemas.microsoft.com/office/word/2010/wordprocessingInk" xmlns:wne="http://schemas.microsoft.com/office/word/2006/wordml" xmlns:wps="http://schemas.microsoft.com/office/word/2010/wordprocessingShape" mc:Ignorable="w14 w15 wp14">
   <w:footnote w:type="separator" w:id="-1">
     <w:p>
       <w:pPr>
@@ -1237,7 +1278,7 @@
 </file>
 
 <file path=word/header1.xml><?xml version="1.0" encoding="utf-8"?>
-<w:hdr xmlns:wpc="http://schemas.microsoft.com/office/word/2010/wordprocessingCanvas" xmlns:cx="http://schemas.microsoft.com/office/drawing/2014/chartex" xmlns:mc="http://schemas.openxmlformats.org/markup-compatibility/2006" xmlns:o="urn:schemas-microsoft-com:office:office" xmlns:r="http://schemas.openxmlformats.org/officeDocument/2006/relationships" xmlns:m="http://schemas.openxmlformats.org/officeDocument/2006/math" xmlns:v="urn:schemas-microsoft-com:vml" xmlns:wp14="http://schemas.microsoft.com/office/word/2010/wordprocessingDrawing" xmlns:wp="http://schemas.openxmlformats.org/drawingml/2006/wordprocessingDrawing" xmlns:w10="urn:schemas-microsoft-com:office:word" xmlns:w="http://schemas.openxmlformats.org/wordprocessingml/2006/main" xmlns:w14="http://schemas.microsoft.com/office/word/2010/wordml" xmlns:w15="http://schemas.microsoft.com/office/word/2012/wordml" xmlns:w16se="http://schemas.microsoft.com/office/word/2015/wordml/symex" xmlns:wpg="http://schemas.microsoft.com/office/word/2010/wordprocessingGroup" xmlns:wpi="http://schemas.microsoft.com/office/word/2010/wordprocessingInk" xmlns:wne="http://schemas.microsoft.com/office/word/2006/wordml" xmlns:wps="http://schemas.microsoft.com/office/word/2010/wordprocessingShape" mc:Ignorable="w14 w15 w16se wp14">
+<w:hdr xmlns:wpc="http://schemas.microsoft.com/office/word/2010/wordprocessingCanvas" xmlns:mc="http://schemas.openxmlformats.org/markup-compatibility/2006" xmlns:o="urn:schemas-microsoft-com:office:office" xmlns:r="http://schemas.openxmlformats.org/officeDocument/2006/relationships" xmlns:m="http://schemas.openxmlformats.org/officeDocument/2006/math" xmlns:v="urn:schemas-microsoft-com:vml" xmlns:wp14="http://schemas.microsoft.com/office/word/2010/wordprocessingDrawing" xmlns:wp="http://schemas.openxmlformats.org/drawingml/2006/wordprocessingDrawing" xmlns:w10="urn:schemas-microsoft-com:office:word" xmlns:w="http://schemas.openxmlformats.org/wordprocessingml/2006/main" xmlns:w14="http://schemas.microsoft.com/office/word/2010/wordml" xmlns:w15="http://schemas.microsoft.com/office/word/2012/wordml" xmlns:wpg="http://schemas.microsoft.com/office/word/2010/wordprocessingGroup" xmlns:wpi="http://schemas.microsoft.com/office/word/2010/wordprocessingInk" xmlns:wne="http://schemas.microsoft.com/office/word/2006/wordml" xmlns:wps="http://schemas.microsoft.com/office/word/2010/wordprocessingShape" mc:Ignorable="w14 w15 wp14">
   <w:p>
     <w:pPr>
       <w:pStyle w:val="Header"/>
@@ -1479,7 +1520,7 @@
 </file>
 
 <file path=word/numbering.xml><?xml version="1.0" encoding="utf-8"?>
-<w:numbering xmlns:wpc="http://schemas.microsoft.com/office/word/2010/wordprocessingCanvas" xmlns:cx="http://schemas.microsoft.com/office/drawing/2014/chartex" xmlns:mc="http://schemas.openxmlformats.org/markup-compatibility/2006" xmlns:o="urn:schemas-microsoft-com:office:office" xmlns:r="http://schemas.openxmlformats.org/officeDocument/2006/relationships" xmlns:m="http://schemas.openxmlformats.org/officeDocument/2006/math" xmlns:v="urn:schemas-microsoft-com:vml" xmlns:wp14="http://schemas.microsoft.com/office/word/2010/wordprocessingDrawing" xmlns:wp="http://schemas.openxmlformats.org/drawingml/2006/wordprocessingDrawing" xmlns:w10="urn:schemas-microsoft-com:office:word" xmlns:w="http://schemas.openxmlformats.org/wordprocessingml/2006/main" xmlns:w14="http://schemas.microsoft.com/office/word/2010/wordml" xmlns:w15="http://schemas.microsoft.com/office/word/2012/wordml" xmlns:w16se="http://schemas.microsoft.com/office/word/2015/wordml/symex" xmlns:wpg="http://schemas.microsoft.com/office/word/2010/wordprocessingGroup" xmlns:wpi="http://schemas.microsoft.com/office/word/2010/wordprocessingInk" xmlns:wne="http://schemas.microsoft.com/office/word/2006/wordml" xmlns:wps="http://schemas.microsoft.com/office/word/2010/wordprocessingShape" mc:Ignorable="w14 w15 w16se wp14">
+<w:numbering xmlns:wpc="http://schemas.microsoft.com/office/word/2010/wordprocessingCanvas" xmlns:mc="http://schemas.openxmlformats.org/markup-compatibility/2006" xmlns:o="urn:schemas-microsoft-com:office:office" xmlns:r="http://schemas.openxmlformats.org/officeDocument/2006/relationships" xmlns:m="http://schemas.openxmlformats.org/officeDocument/2006/math" xmlns:v="urn:schemas-microsoft-com:vml" xmlns:wp14="http://schemas.microsoft.com/office/word/2010/wordprocessingDrawing" xmlns:wp="http://schemas.openxmlformats.org/drawingml/2006/wordprocessingDrawing" xmlns:w10="urn:schemas-microsoft-com:office:word" xmlns:w="http://schemas.openxmlformats.org/wordprocessingml/2006/main" xmlns:w14="http://schemas.microsoft.com/office/word/2010/wordml" xmlns:w15="http://schemas.microsoft.com/office/word/2012/wordml" xmlns:wpg="http://schemas.microsoft.com/office/word/2010/wordprocessingGroup" xmlns:wpi="http://schemas.microsoft.com/office/word/2010/wordprocessingInk" xmlns:wne="http://schemas.microsoft.com/office/word/2006/wordml" xmlns:wps="http://schemas.microsoft.com/office/word/2010/wordprocessingShape" mc:Ignorable="w14 w15 wp14">
   <w:abstractNum w:abstractNumId="0" w15:restartNumberingAfterBreak="0">
     <w:nsid w:val="071E4B1C"/>
     <w:multiLevelType w:val="hybridMultilevel"/>
@@ -2456,7 +2497,7 @@
 </file>
 
 <file path=word/styles.xml><?xml version="1.0" encoding="utf-8"?>
-<w:styles xmlns:mc="http://schemas.openxmlformats.org/markup-compatibility/2006" xmlns:r="http://schemas.openxmlformats.org/officeDocument/2006/relationships" xmlns:w="http://schemas.openxmlformats.org/wordprocessingml/2006/main" xmlns:w14="http://schemas.microsoft.com/office/word/2010/wordml" xmlns:w15="http://schemas.microsoft.com/office/word/2012/wordml" xmlns:w16se="http://schemas.microsoft.com/office/word/2015/wordml/symex" mc:Ignorable="w14 w15 w16se">
+<w:styles xmlns:mc="http://schemas.openxmlformats.org/markup-compatibility/2006" xmlns:r="http://schemas.openxmlformats.org/officeDocument/2006/relationships" xmlns:w="http://schemas.openxmlformats.org/wordprocessingml/2006/main" xmlns:w14="http://schemas.microsoft.com/office/word/2010/wordml" xmlns:w15="http://schemas.microsoft.com/office/word/2012/wordml" mc:Ignorable="w14 w15">
   <w:docDefaults>
     <w:rPrDefault>
       <w:rPr>
@@ -4143,7 +4184,7 @@
 </file>
 
 <file path=customXml/itemProps2.xml><?xml version="1.0" encoding="utf-8"?>
-<ds:datastoreItem xmlns:ds="http://schemas.openxmlformats.org/officeDocument/2006/customXml" ds:itemID="{9D85BFB7-B15B-4825-A4A3-CB493CFC5A0F}">
+<ds:datastoreItem xmlns:ds="http://schemas.openxmlformats.org/officeDocument/2006/customXml" ds:itemID="{093F68B9-8BD8-4E66-B0A1-7A48A5CCE963}">
   <ds:schemaRefs>
     <ds:schemaRef ds:uri="http://schemas.openxmlformats.org/officeDocument/2006/bibliography"/>
   </ds:schemaRefs>

</xml_diff>

<commit_message>
Proxy Refoactor To Adpter
</commit_message>
<xml_diff>
--- a/C16 Ex01 IdoPerry 036928646 DavidRubin 039532908/DP_Ex02_TemplateForStudents.docx
+++ b/C16 Ex01 IdoPerry 036928646 DavidRubin 039532908/DP_Ex02_TemplateForStudents.docx
@@ -1,14 +1,10 @@
 
 <file path=word/document.xml><?xml version="1.0" encoding="utf-8"?>
-<w:document xmlns:wpc="http://schemas.microsoft.com/office/word/2010/wordprocessingCanvas" xmlns:mc="http://schemas.openxmlformats.org/markup-compatibility/2006" xmlns:o="urn:schemas-microsoft-com:office:office" xmlns:r="http://schemas.openxmlformats.org/officeDocument/2006/relationships" xmlns:m="http://schemas.openxmlformats.org/officeDocument/2006/math" xmlns:v="urn:schemas-microsoft-com:vml" xmlns:wp14="http://schemas.microsoft.com/office/word/2010/wordprocessingDrawing" xmlns:wp="http://schemas.openxmlformats.org/drawingml/2006/wordprocessingDrawing" xmlns:w10="urn:schemas-microsoft-com:office:word" xmlns:w="http://schemas.openxmlformats.org/wordprocessingml/2006/main" xmlns:w14="http://schemas.microsoft.com/office/word/2010/wordml" xmlns:w15="http://schemas.microsoft.com/office/word/2012/wordml" xmlns:wpg="http://schemas.microsoft.com/office/word/2010/wordprocessingGroup" xmlns:wpi="http://schemas.microsoft.com/office/word/2010/wordprocessingInk" xmlns:wne="http://schemas.microsoft.com/office/word/2006/wordml" xmlns:wps="http://schemas.microsoft.com/office/word/2010/wordprocessingShape" mc:Ignorable="w14 w15 wp14">
+<w:document xmlns:wpc="http://schemas.microsoft.com/office/word/2010/wordprocessingCanvas" xmlns:cx="http://schemas.microsoft.com/office/drawing/2014/chartex" xmlns:mc="http://schemas.openxmlformats.org/markup-compatibility/2006" xmlns:o="urn:schemas-microsoft-com:office:office" xmlns:r="http://schemas.openxmlformats.org/officeDocument/2006/relationships" xmlns:m="http://schemas.openxmlformats.org/officeDocument/2006/math" xmlns:v="urn:schemas-microsoft-com:vml" xmlns:wp14="http://schemas.microsoft.com/office/word/2010/wordprocessingDrawing" xmlns:wp="http://schemas.openxmlformats.org/drawingml/2006/wordprocessingDrawing" xmlns:w10="urn:schemas-microsoft-com:office:word" xmlns:w="http://schemas.openxmlformats.org/wordprocessingml/2006/main" xmlns:w14="http://schemas.microsoft.com/office/word/2010/wordml" xmlns:w15="http://schemas.microsoft.com/office/word/2012/wordml" xmlns:w16se="http://schemas.microsoft.com/office/word/2015/wordml/symex" xmlns:wpg="http://schemas.microsoft.com/office/word/2010/wordprocessingGroup" xmlns:wpi="http://schemas.microsoft.com/office/word/2010/wordprocessingInk" xmlns:wne="http://schemas.microsoft.com/office/word/2006/wordml" xmlns:wps="http://schemas.microsoft.com/office/word/2010/wordprocessingShape" mc:Ignorable="w14 w15 w16se wp14">
   <w:body>
     <w:p>
       <w:pPr>
         <w:pStyle w:val="Heading3"/>
-        <w:rPr>
-          <w:rFonts w:hint="cs"/>
-          <w:rtl/>
-        </w:rPr>
       </w:pPr>
     </w:p>
     <w:p>
@@ -267,49 +263,56 @@
         <w:spacing w:after="0" w:line="240" w:lineRule="auto"/>
         <w:ind w:right="720"/>
         <w:rPr>
-          <w:rtl/>
-        </w:rPr>
-      </w:pPr>
-      <w:r>
-        <w:rPr>
-          <w:rFonts w:hint="cs"/>
-          <w:rtl/>
-        </w:rPr>
-        <w:t>[</w:t>
-      </w:r>
-      <w:r>
-        <w:t>sequence diagram</w:t>
-      </w:r>
-      <w:r>
-        <w:rPr>
-          <w:rFonts w:hint="cs"/>
-          <w:rtl/>
-        </w:rPr>
-        <w:t xml:space="preserve"> שמציגה את התהליך שקשור לתבנית</w:t>
-      </w:r>
-      <w:r>
-        <w:rPr>
-          <w:rFonts w:hint="cs"/>
-          <w:rtl/>
-        </w:rPr>
-        <w:t xml:space="preserve"> והאינטראקציה בין המחלקות</w:t>
-      </w:r>
-      <w:r>
-        <w:rPr>
-          <w:rFonts w:hint="cs"/>
-          <w:rtl/>
-        </w:rPr>
-        <w:t>]</w:t>
-      </w:r>
-    </w:p>
-    <w:p>
-      <w:pPr>
-        <w:spacing w:after="0" w:line="240" w:lineRule="auto"/>
-        <w:ind w:right="720"/>
-        <w:rPr>
-          <w:rtl/>
-        </w:rPr>
-      </w:pPr>
+          <w:rFonts w:hint="cs"/>
+        </w:rPr>
+      </w:pPr>
+      <w:r>
+        <w:rPr>
+          <w:rFonts w:hint="cs"/>
+          <w:noProof/>
+        </w:rPr>
+        <w:drawing>
+          <wp:inline distT="0" distB="0" distL="0" distR="0">
+            <wp:extent cx="5274310" cy="2111375"/>
+            <wp:effectExtent l="0" t="0" r="2540" b="3175"/>
+            <wp:docPr id="9" name="Picture 9"/>
+            <wp:cNvGraphicFramePr>
+              <a:graphicFrameLocks xmlns:a="http://schemas.openxmlformats.org/drawingml/2006/main" noChangeAspect="1"/>
+            </wp:cNvGraphicFramePr>
+            <a:graphic xmlns:a="http://schemas.openxmlformats.org/drawingml/2006/main">
+              <a:graphicData uri="http://schemas.openxmlformats.org/drawingml/2006/picture">
+                <pic:pic xmlns:pic="http://schemas.openxmlformats.org/drawingml/2006/picture">
+                  <pic:nvPicPr>
+                    <pic:cNvPr id="9" name="factorySec.PNG"/>
+                    <pic:cNvPicPr/>
+                  </pic:nvPicPr>
+                  <pic:blipFill>
+                    <a:blip r:embed="rId9">
+                      <a:extLst>
+                        <a:ext uri="{28A0092B-C50C-407E-A947-70E740481C1C}">
+                          <a14:useLocalDpi xmlns:a14="http://schemas.microsoft.com/office/drawing/2010/main" val="0"/>
+                        </a:ext>
+                      </a:extLst>
+                    </a:blip>
+                    <a:stretch>
+                      <a:fillRect/>
+                    </a:stretch>
+                  </pic:blipFill>
+                  <pic:spPr>
+                    <a:xfrm>
+                      <a:off x="0" y="0"/>
+                      <a:ext cx="5274310" cy="2111375"/>
+                    </a:xfrm>
+                    <a:prstGeom prst="rect">
+                      <a:avLst/>
+                    </a:prstGeom>
+                  </pic:spPr>
+                </pic:pic>
+              </a:graphicData>
+            </a:graphic>
+          </wp:inline>
+        </w:drawing>
+      </w:r>
     </w:p>
     <w:p>
       <w:pPr>
@@ -335,74 +338,82 @@
         <w:spacing w:after="0" w:line="240" w:lineRule="auto"/>
         <w:ind w:right="720"/>
         <w:rPr>
-          <w:rtl/>
-        </w:rPr>
-      </w:pPr>
-      <w:r>
-        <w:rPr>
-          <w:rFonts w:hint="cs"/>
-          <w:rtl/>
-        </w:rPr>
-        <w:t>[</w:t>
-      </w:r>
-      <w:r>
-        <w:t>class diagram</w:t>
-      </w:r>
-      <w:r>
-        <w:rPr>
-          <w:rFonts w:hint="cs"/>
-          <w:rtl/>
-        </w:rPr>
-        <w:t xml:space="preserve"> שמתארת את המחלקות שלכם שמעורבות בתבנית (תיאור מלא שכולל </w:t>
-      </w:r>
-      <w:r>
-        <w:t>Properties</w:t>
-      </w:r>
-      <w:r>
-        <w:rPr>
-          <w:rFonts w:hint="cs"/>
-          <w:rtl/>
-        </w:rPr>
-        <w:t xml:space="preserve"> ו- </w:t>
-      </w:r>
-      <w:r>
-        <w:t>Methods</w:t>
-      </w:r>
-      <w:r>
-        <w:rPr>
-          <w:rFonts w:hint="cs"/>
-          <w:rtl/>
-        </w:rPr>
-        <w:t>) והיחסים ביניהם (תאור מלא עבור כל יחס כפי שלמדנו בכיתה). עבור כל מחלקה שלכם, כיתבו מי המקבילה שלה (אם יש כזו) בתבנית (</w:t>
-      </w:r>
-      <w:r>
-        <w:t>Pattern</w:t>
-      </w:r>
-      <w:r>
-        <w:rPr>
-          <w:rFonts w:hint="cs"/>
-          <w:rtl/>
-        </w:rPr>
-        <w:t>) שבחרתם</w:t>
+          <w:rFonts w:hint="cs"/>
+          <w:rtl/>
+        </w:rPr>
+      </w:pPr>
+      <w:r>
+        <w:rPr>
+          <w:rFonts w:hint="cs"/>
+          <w:noProof/>
+          <w:rtl/>
+        </w:rPr>
+        <w:drawing>
+          <wp:inline distT="0" distB="0" distL="0" distR="0">
+            <wp:extent cx="5274310" cy="2200275"/>
+            <wp:effectExtent l="0" t="0" r="2540" b="9525"/>
+            <wp:docPr id="11" name="Picture 11"/>
+            <wp:cNvGraphicFramePr>
+              <a:graphicFrameLocks xmlns:a="http://schemas.openxmlformats.org/drawingml/2006/main" noChangeAspect="1"/>
+            </wp:cNvGraphicFramePr>
+            <a:graphic xmlns:a="http://schemas.openxmlformats.org/drawingml/2006/main">
+              <a:graphicData uri="http://schemas.openxmlformats.org/drawingml/2006/picture">
+                <pic:pic xmlns:pic="http://schemas.openxmlformats.org/drawingml/2006/picture">
+                  <pic:nvPicPr>
+                    <pic:cNvPr id="11" name="Factory.png"/>
+                    <pic:cNvPicPr/>
+                  </pic:nvPicPr>
+                  <pic:blipFill>
+                    <a:blip r:embed="rId10" cstate="print">
+                      <a:extLst>
+                        <a:ext uri="{28A0092B-C50C-407E-A947-70E740481C1C}">
+                          <a14:useLocalDpi xmlns:a14="http://schemas.microsoft.com/office/drawing/2010/main" val="0"/>
+                        </a:ext>
+                      </a:extLst>
+                    </a:blip>
+                    <a:stretch>
+                      <a:fillRect/>
+                    </a:stretch>
+                  </pic:blipFill>
+                  <pic:spPr>
+                    <a:xfrm>
+                      <a:off x="0" y="0"/>
+                      <a:ext cx="5274310" cy="2200275"/>
+                    </a:xfrm>
+                    <a:prstGeom prst="rect">
+                      <a:avLst/>
+                    </a:prstGeom>
+                  </pic:spPr>
+                </pic:pic>
+              </a:graphicData>
+            </a:graphic>
+          </wp:inline>
+        </w:drawing>
       </w:r>
     </w:p>
     <w:p>
       <w:pPr>
+        <w:bidi w:val="0"/>
+        <w:spacing w:after="200"/>
+        <w:rPr>
+          <w:rtl/>
+        </w:rPr>
+      </w:pPr>
+      <w:r>
+        <w:rPr>
+          <w:rtl/>
+        </w:rPr>
+        <w:br w:type="page"/>
+      </w:r>
+    </w:p>
+    <w:p>
+      <w:pPr>
         <w:spacing w:after="0" w:line="240" w:lineRule="auto"/>
         <w:ind w:right="720"/>
-        <w:rPr>
-          <w:rtl/>
-        </w:rPr>
       </w:pPr>
     </w:p>
     <w:p>
       <w:pPr>
-        <w:spacing w:after="0" w:line="240" w:lineRule="auto"/>
-        <w:ind w:right="720"/>
-      </w:pPr>
-    </w:p>
-    <w:p>
-      <w:pPr>
         <w:pStyle w:val="Heading3"/>
         <w:rPr>
           <w:rtl/>
@@ -428,9 +439,11 @@
         </w:rPr>
         <w:t xml:space="preserve"> </w:t>
       </w:r>
-      <w:r>
-        <w:t>Proxy</w:t>
-      </w:r>
+      <w:proofErr w:type="spellStart"/>
+      <w:r>
+        <w:t>Adpter</w:t>
+      </w:r>
+      <w:proofErr w:type="spellEnd"/>
     </w:p>
     <w:p>
       <w:pPr>
@@ -459,7 +472,120 @@
           <w:rFonts w:hint="cs"/>
           <w:rtl/>
         </w:rPr>
-        <w:t>[תיאור הסיבה / הצורך בשימוש בתבנית במערכת שלכם]</w:t>
+        <w:t xml:space="preserve">במערכת שלנו יש רכיב </w:t>
+      </w:r>
+      <w:proofErr w:type="spellStart"/>
+      <w:r>
+        <w:rPr>
+          <w:rFonts w:ascii="Consolas" w:hAnsi="Consolas" w:cs="Consolas"/>
+          <w:sz w:val="19"/>
+          <w:szCs w:val="19"/>
+        </w:rPr>
+        <w:t>GridPictureBoxesWithTitle</w:t>
+      </w:r>
+      <w:proofErr w:type="spellEnd"/>
+      <w:r>
+        <w:rPr>
+          <w:rFonts w:hint="cs"/>
+          <w:rtl/>
+        </w:rPr>
+        <w:t xml:space="preserve"> שמצפה לקבל תמונה תחת הממשק </w:t>
+      </w:r>
+      <w:proofErr w:type="spellStart"/>
+      <w:r>
+        <w:t>ImageThumb</w:t>
+      </w:r>
+      <w:proofErr w:type="spellEnd"/>
+      <w:r>
+        <w:rPr>
+          <w:rFonts w:hint="cs"/>
+          <w:rtl/>
+        </w:rPr>
+        <w:t xml:space="preserve"> ורכיב מפיסבוק </w:t>
+      </w:r>
+      <w:r>
+        <w:rPr>
+          <w:rFonts w:hint="cs"/>
+        </w:rPr>
+        <w:t>API</w:t>
+      </w:r>
+      <w:r>
+        <w:rPr>
+          <w:rFonts w:hint="cs"/>
+          <w:rtl/>
+        </w:rPr>
+        <w:t xml:space="preserve"> (</w:t>
+      </w:r>
+      <w:r>
+        <w:rPr>
+          <w:rFonts w:hint="cs"/>
+        </w:rPr>
+        <w:t>A</w:t>
+      </w:r>
+      <w:r>
+        <w:t xml:space="preserve">lbum( </w:t>
+      </w:r>
+      <w:r>
+        <w:rPr>
+          <w:rFonts w:hint="cs"/>
+          <w:rtl/>
+        </w:rPr>
+        <w:t xml:space="preserve">שמספק תמונה אבל דרך ממשק אחר </w:t>
+      </w:r>
+      <w:r>
+        <w:t xml:space="preserve"> </w:t>
+      </w:r>
+      <w:proofErr w:type="spellStart"/>
+      <w:r>
+        <w:t>ImageSmall</w:t>
+      </w:r>
+      <w:proofErr w:type="spellEnd"/>
+      <w:r>
+        <w:rPr>
+          <w:rFonts w:hint="cs"/>
+          <w:rtl/>
+        </w:rPr>
+        <w:t>, השירות ש</w:t>
+      </w:r>
+      <w:r>
+        <w:t xml:space="preserve"> Album</w:t>
+      </w:r>
+      <w:r>
+        <w:rPr>
+          <w:rFonts w:hint="cs"/>
+          <w:rtl/>
+        </w:rPr>
+        <w:t xml:space="preserve"> מספק טוב למערכת ולכן נבנה </w:t>
+      </w:r>
+      <w:proofErr w:type="spellStart"/>
+      <w:r>
+        <w:rPr>
+          <w:rFonts w:hint="cs"/>
+        </w:rPr>
+        <w:t>A</w:t>
+      </w:r>
+      <w:r>
+        <w:t>adpter</w:t>
+      </w:r>
+      <w:proofErr w:type="spellEnd"/>
+      <w:r>
+        <w:rPr>
+          <w:rFonts w:hint="cs"/>
+          <w:rtl/>
+        </w:rPr>
+        <w:t xml:space="preserve"> </w:t>
+      </w:r>
+      <w:proofErr w:type="spellStart"/>
+      <w:r>
+        <w:t>GridAlbum</w:t>
+      </w:r>
+      <w:proofErr w:type="spellEnd"/>
+      <w:r>
+        <w:rPr>
+          <w:rFonts w:hint="cs"/>
+          <w:rtl/>
+        </w:rPr>
+        <w:t xml:space="preserve"> </w:t>
       </w:r>
       <w:r>
         <w:rPr>
@@ -489,13 +615,172 @@
       <w:pPr>
         <w:spacing w:after="0" w:line="240" w:lineRule="auto"/>
         <w:ind w:right="720"/>
-      </w:pPr>
-      <w:r>
-        <w:rPr>
-          <w:rFonts w:hint="cs"/>
-          <w:rtl/>
-        </w:rPr>
-        <w:t>[תיאור המימוש והיכן ניתן למצוא אותו בקוד]</w:t>
+        <w:rPr>
+          <w:rFonts w:hint="cs"/>
+          <w:rtl/>
+        </w:rPr>
+      </w:pPr>
+      <w:r>
+        <w:rPr>
+          <w:rFonts w:hint="cs"/>
+          <w:rtl/>
+        </w:rPr>
+        <w:t xml:space="preserve">הרכיב </w:t>
+      </w:r>
+      <w:proofErr w:type="spellStart"/>
+      <w:r>
+        <w:rPr>
+          <w:rFonts w:ascii="Consolas" w:hAnsi="Consolas" w:cs="Consolas"/>
+          <w:sz w:val="19"/>
+          <w:szCs w:val="19"/>
+        </w:rPr>
+        <w:t>GridPictureBoxesWithTitle</w:t>
+      </w:r>
+      <w:proofErr w:type="spellEnd"/>
+      <w:r>
+        <w:rPr>
+          <w:rFonts w:ascii="Consolas" w:hAnsi="Consolas" w:hint="cs"/>
+          <w:sz w:val="19"/>
+          <w:szCs w:val="19"/>
+          <w:rtl/>
+        </w:rPr>
+        <w:t xml:space="preserve"> מצפה לקבל  רכיבים מסוג </w:t>
+      </w:r>
+      <w:proofErr w:type="spellStart"/>
+      <w:r>
+        <w:rPr>
+          <w:rFonts w:ascii="Consolas" w:hAnsi="Consolas" w:hint="cs"/>
+          <w:sz w:val="19"/>
+          <w:szCs w:val="19"/>
+        </w:rPr>
+        <w:t>IG</w:t>
+      </w:r>
+      <w:r>
+        <w:rPr>
+          <w:rFonts w:ascii="Consolas" w:hAnsi="Consolas"/>
+          <w:sz w:val="19"/>
+          <w:szCs w:val="19"/>
+        </w:rPr>
+        <w:t>ridItem</w:t>
+      </w:r>
+      <w:proofErr w:type="spellEnd"/>
+      <w:r>
+        <w:rPr>
+          <w:rFonts w:ascii="Consolas" w:hAnsi="Consolas" w:hint="cs"/>
+          <w:sz w:val="19"/>
+          <w:szCs w:val="19"/>
+          <w:rtl/>
+        </w:rPr>
+        <w:t xml:space="preserve"> שממשים </w:t>
+      </w:r>
+      <w:proofErr w:type="spellStart"/>
+      <w:r>
+        <w:rPr>
+          <w:rFonts w:ascii="Consolas" w:hAnsi="Consolas" w:hint="cs"/>
+          <w:sz w:val="19"/>
+          <w:szCs w:val="19"/>
+        </w:rPr>
+        <w:t>I</w:t>
+      </w:r>
+      <w:r>
+        <w:rPr>
+          <w:rFonts w:ascii="Consolas" w:hAnsi="Consolas"/>
+          <w:sz w:val="19"/>
+          <w:szCs w:val="19"/>
+        </w:rPr>
+        <w:t>mageThumb</w:t>
+      </w:r>
+      <w:proofErr w:type="spellEnd"/>
+      <w:r>
+        <w:rPr>
+          <w:rFonts w:ascii="Consolas" w:hAnsi="Consolas" w:hint="cs"/>
+          <w:sz w:val="19"/>
+          <w:szCs w:val="19"/>
+          <w:rtl/>
+        </w:rPr>
+        <w:t xml:space="preserve">  ובאחד התרחשיבים הוא מקבל </w:t>
+      </w:r>
+      <w:r>
+        <w:rPr>
+          <w:rFonts w:ascii="Consolas" w:hAnsi="Consolas"/>
+          <w:sz w:val="19"/>
+          <w:szCs w:val="19"/>
+        </w:rPr>
+        <w:t xml:space="preserve"> </w:t>
+      </w:r>
+      <w:proofErr w:type="spellStart"/>
+      <w:r>
+        <w:rPr>
+          <w:rFonts w:ascii="Consolas" w:hAnsi="Consolas"/>
+          <w:sz w:val="19"/>
+          <w:szCs w:val="19"/>
+        </w:rPr>
+        <w:t>GirdAlbum</w:t>
+      </w:r>
+      <w:proofErr w:type="spellEnd"/>
+      <w:r>
+        <w:rPr>
+          <w:rFonts w:ascii="Consolas" w:hAnsi="Consolas" w:hint="cs"/>
+          <w:sz w:val="19"/>
+          <w:szCs w:val="19"/>
+          <w:rtl/>
+        </w:rPr>
+        <w:t xml:space="preserve"> שממש </w:t>
+      </w:r>
+      <w:proofErr w:type="spellStart"/>
+      <w:r>
+        <w:rPr>
+          <w:rFonts w:ascii="Consolas" w:hAnsi="Consolas"/>
+          <w:sz w:val="19"/>
+          <w:szCs w:val="19"/>
+        </w:rPr>
+        <w:t>ImageThumb</w:t>
+      </w:r>
+      <w:proofErr w:type="spellEnd"/>
+      <w:r>
+        <w:rPr>
+          <w:rFonts w:ascii="Consolas" w:hAnsi="Consolas" w:hint="cs"/>
+          <w:sz w:val="19"/>
+          <w:szCs w:val="19"/>
+          <w:rtl/>
+        </w:rPr>
+        <w:t xml:space="preserve"> אבל בעם מחזיר את </w:t>
+      </w:r>
+      <w:proofErr w:type="spellStart"/>
+      <w:r>
+        <w:rPr>
+          <w:rFonts w:ascii="Consolas" w:hAnsi="Consolas"/>
+          <w:sz w:val="19"/>
+          <w:szCs w:val="19"/>
+        </w:rPr>
+        <w:t>ImageSmall</w:t>
+      </w:r>
+      <w:proofErr w:type="spellEnd"/>
+      <w:r>
+        <w:rPr>
+          <w:rFonts w:ascii="Consolas" w:hAnsi="Consolas" w:hint="cs"/>
+          <w:sz w:val="19"/>
+          <w:szCs w:val="19"/>
+          <w:rtl/>
+        </w:rPr>
+        <w:t xml:space="preserve"> של האוביקט </w:t>
+      </w:r>
+      <w:r>
+        <w:rPr>
+          <w:rFonts w:ascii="Consolas" w:hAnsi="Consolas"/>
+          <w:sz w:val="19"/>
+          <w:szCs w:val="19"/>
+        </w:rPr>
+        <w:t>album</w:t>
+      </w:r>
+      <w:r>
+        <w:rPr>
+          <w:rFonts w:ascii="Consolas" w:hAnsi="Consolas" w:cs="Consolas" w:hint="cs"/>
+          <w:sz w:val="19"/>
+          <w:szCs w:val="19"/>
+          <w:rtl/>
+        </w:rPr>
+        <w:t xml:space="preserve"> </w:t>
       </w:r>
     </w:p>
     <w:p>
@@ -572,56 +857,71 @@
     </w:p>
     <w:p>
       <w:pPr>
-        <w:rPr>
-          <w:rtl/>
-        </w:rPr>
-      </w:pPr>
-      <w:r>
-        <w:rPr>
-          <w:rFonts w:hint="cs"/>
-          <w:rtl/>
-        </w:rPr>
-        <w:t>[</w:t>
-      </w:r>
-      <w:r>
-        <w:t>class diagram</w:t>
-      </w:r>
-      <w:r>
-        <w:rPr>
-          <w:rFonts w:hint="cs"/>
-          <w:rtl/>
-        </w:rPr>
-        <w:t xml:space="preserve"> שמתארת את המחלקות שלכם שמעורבות בתבנית (תיאור מלא שכולל </w:t>
-      </w:r>
-      <w:r>
-        <w:t>Properties</w:t>
-      </w:r>
-      <w:r>
-        <w:rPr>
-          <w:rFonts w:hint="cs"/>
-          <w:rtl/>
-        </w:rPr>
-        <w:t xml:space="preserve"> ו- </w:t>
-      </w:r>
-      <w:r>
-        <w:t>Methods</w:t>
-      </w:r>
-      <w:r>
-        <w:rPr>
-          <w:rFonts w:hint="cs"/>
-          <w:rtl/>
-        </w:rPr>
-        <w:t>) והיחסים ביניהם (תאור מלא עבור כל יחס כפי שלמדנו בכיתה). עבור כל מחלקה שלכם, כיתבו מי המקבילה שלה (אם יש כזו) בתבנית (</w:t>
-      </w:r>
-      <w:r>
-        <w:t>Pattern</w:t>
-      </w:r>
-      <w:r>
-        <w:rPr>
-          <w:rFonts w:hint="cs"/>
-          <w:rtl/>
-        </w:rPr>
-        <w:t>) שבחרתם</w:t>
+        <w:spacing w:after="0" w:line="240" w:lineRule="auto"/>
+        <w:ind w:left="720" w:right="720"/>
+      </w:pPr>
+      <w:bookmarkStart w:id="0" w:name="_GoBack"/>
+      <w:r>
+        <w:rPr>
+          <w:noProof/>
+        </w:rPr>
+        <w:drawing>
+          <wp:inline distT="0" distB="0" distL="0" distR="0">
+            <wp:extent cx="5274310" cy="3500755"/>
+            <wp:effectExtent l="0" t="0" r="2540" b="4445"/>
+            <wp:docPr id="12" name="Picture 12"/>
+            <wp:cNvGraphicFramePr>
+              <a:graphicFrameLocks xmlns:a="http://schemas.openxmlformats.org/drawingml/2006/main" noChangeAspect="1"/>
+            </wp:cNvGraphicFramePr>
+            <a:graphic xmlns:a="http://schemas.openxmlformats.org/drawingml/2006/main">
+              <a:graphicData uri="http://schemas.openxmlformats.org/drawingml/2006/picture">
+                <pic:pic xmlns:pic="http://schemas.openxmlformats.org/drawingml/2006/picture">
+                  <pic:nvPicPr>
+                    <pic:cNvPr id="12" name="Adpter.png"/>
+                    <pic:cNvPicPr/>
+                  </pic:nvPicPr>
+                  <pic:blipFill>
+                    <a:blip r:embed="rId11">
+                      <a:extLst>
+                        <a:ext uri="{28A0092B-C50C-407E-A947-70E740481C1C}">
+                          <a14:useLocalDpi xmlns:a14="http://schemas.microsoft.com/office/drawing/2010/main" val="0"/>
+                        </a:ext>
+                      </a:extLst>
+                    </a:blip>
+                    <a:stretch>
+                      <a:fillRect/>
+                    </a:stretch>
+                  </pic:blipFill>
+                  <pic:spPr>
+                    <a:xfrm>
+                      <a:off x="0" y="0"/>
+                      <a:ext cx="5274310" cy="3500755"/>
+                    </a:xfrm>
+                    <a:prstGeom prst="rect">
+                      <a:avLst/>
+                    </a:prstGeom>
+                  </pic:spPr>
+                </pic:pic>
+              </a:graphicData>
+            </a:graphic>
+          </wp:inline>
+        </w:drawing>
+      </w:r>
+    </w:p>
+    <w:bookmarkEnd w:id="0"/>
+    <w:p>
+      <w:pPr>
+        <w:bidi w:val="0"/>
+        <w:spacing w:after="200"/>
+        <w:rPr>
+          <w:rtl/>
+        </w:rPr>
+      </w:pPr>
+      <w:r>
+        <w:rPr>
+          <w:rtl/>
+        </w:rPr>
+        <w:br w:type="page"/>
       </w:r>
     </w:p>
     <w:p>
@@ -739,16 +1039,14 @@
         <w:spacing w:after="0" w:line="240" w:lineRule="auto"/>
         <w:ind w:right="720"/>
         <w:rPr>
-          <w:rFonts w:hint="cs"/>
-          <w:rtl/>
-        </w:rPr>
-      </w:pPr>
-      <w:r>
-        <w:rPr>
-          <w:rFonts w:hint="cs"/>
-          <w:rtl/>
-        </w:rPr>
-        <w:lastRenderedPageBreak/>
+          <w:rtl/>
+        </w:rPr>
+      </w:pPr>
+      <w:r>
+        <w:rPr>
+          <w:rFonts w:hint="cs"/>
+          <w:rtl/>
+        </w:rPr>
         <w:t xml:space="preserve">מומשו שתי המחלקות  </w:t>
       </w:r>
       <w:proofErr w:type="spellStart"/>
@@ -839,9 +1137,6 @@
         </w:rPr>
       </w:pPr>
       <w:r>
-        <w:rPr>
-          <w:rFonts w:hint="cs"/>
-        </w:rPr>
         <w:pict>
           <v:shapetype id="_x0000_t75" coordsize="21600,21600" o:spt="75" o:preferrelative="t" path="m@4@5l@4@11@9@11@9@5xe" filled="f" stroked="f">
             <v:stroke joinstyle="miter"/>
@@ -862,8 +1157,8 @@
             <v:path o:extrusionok="f" gradientshapeok="t" o:connecttype="rect"/>
             <o:lock v:ext="edit" aspectratio="t"/>
           </v:shapetype>
-          <v:shape id="_x0000_i1025" type="#_x0000_t75" style="width:414.7pt;height:297.35pt">
-            <v:imagedata r:id="rId9" o:title="BuilderSequence"/>
+          <v:shape id="_x0000_i1025" type="#_x0000_t75" style="width:414.9pt;height:297.7pt">
+            <v:imagedata r:id="rId12" o:title="BuilderSequence"/>
           </v:shape>
         </w:pict>
       </w:r>
@@ -890,26 +1185,20 @@
     <w:p>
       <w:pPr>
         <w:rPr>
-          <w:rFonts w:hint="cs"/>
-          <w:rtl/>
-        </w:rPr>
-      </w:pPr>
-      <w:bookmarkStart w:id="0" w:name="_GoBack"/>
-      <w:bookmarkEnd w:id="0"/>
-      <w:r>
-        <w:rPr>
-          <w:rFonts w:hint="cs"/>
-        </w:rPr>
+          <w:rtl/>
+        </w:rPr>
+      </w:pPr>
+      <w:r>
         <w:pict>
-          <v:shape id="_x0000_i1026" type="#_x0000_t75" style="width:414.25pt;height:236.55pt">
-            <v:imagedata r:id="rId10" o:title="Builder"/>
+          <v:shape id="_x0000_i1026" type="#_x0000_t75" style="width:414.45pt;height:236.75pt">
+            <v:imagedata r:id="rId13" o:title="Builder"/>
           </v:shape>
         </w:pict>
       </w:r>
     </w:p>
     <w:sectPr>
-      <w:headerReference w:type="default" r:id="rId11"/>
-      <w:footerReference w:type="default" r:id="rId12"/>
+      <w:headerReference w:type="default" r:id="rId14"/>
+      <w:footerReference w:type="default" r:id="rId15"/>
       <w:pgSz w:w="11906" w:h="16838"/>
       <w:pgMar w:top="825" w:right="1800" w:bottom="426" w:left="1800" w:header="142" w:footer="271" w:gutter="0"/>
       <w:cols w:space="708"/>
@@ -922,7 +1211,7 @@
 </file>
 
 <file path=word/endnotes.xml><?xml version="1.0" encoding="utf-8"?>
-<w:endnotes xmlns:wpc="http://schemas.microsoft.com/office/word/2010/wordprocessingCanvas" xmlns:mc="http://schemas.openxmlformats.org/markup-compatibility/2006" xmlns:o="urn:schemas-microsoft-com:office:office" xmlns:r="http://schemas.openxmlformats.org/officeDocument/2006/relationships" xmlns:m="http://schemas.openxmlformats.org/officeDocument/2006/math" xmlns:v="urn:schemas-microsoft-com:vml" xmlns:wp14="http://schemas.microsoft.com/office/word/2010/wordprocessingDrawing" xmlns:wp="http://schemas.openxmlformats.org/drawingml/2006/wordprocessingDrawing" xmlns:w10="urn:schemas-microsoft-com:office:word" xmlns:w="http://schemas.openxmlformats.org/wordprocessingml/2006/main" xmlns:w14="http://schemas.microsoft.com/office/word/2010/wordml" xmlns:w15="http://schemas.microsoft.com/office/word/2012/wordml" xmlns:wpg="http://schemas.microsoft.com/office/word/2010/wordprocessingGroup" xmlns:wpi="http://schemas.microsoft.com/office/word/2010/wordprocessingInk" xmlns:wne="http://schemas.microsoft.com/office/word/2006/wordml" xmlns:wps="http://schemas.microsoft.com/office/word/2010/wordprocessingShape" mc:Ignorable="w14 w15 wp14">
+<w:endnotes xmlns:wpc="http://schemas.microsoft.com/office/word/2010/wordprocessingCanvas" xmlns:cx="http://schemas.microsoft.com/office/drawing/2014/chartex" xmlns:mc="http://schemas.openxmlformats.org/markup-compatibility/2006" xmlns:o="urn:schemas-microsoft-com:office:office" xmlns:r="http://schemas.openxmlformats.org/officeDocument/2006/relationships" xmlns:m="http://schemas.openxmlformats.org/officeDocument/2006/math" xmlns:v="urn:schemas-microsoft-com:vml" xmlns:wp14="http://schemas.microsoft.com/office/word/2010/wordprocessingDrawing" xmlns:wp="http://schemas.openxmlformats.org/drawingml/2006/wordprocessingDrawing" xmlns:w10="urn:schemas-microsoft-com:office:word" xmlns:w="http://schemas.openxmlformats.org/wordprocessingml/2006/main" xmlns:w14="http://schemas.microsoft.com/office/word/2010/wordml" xmlns:w15="http://schemas.microsoft.com/office/word/2012/wordml" xmlns:w16se="http://schemas.microsoft.com/office/word/2015/wordml/symex" xmlns:wpg="http://schemas.microsoft.com/office/word/2010/wordprocessingGroup" xmlns:wpi="http://schemas.microsoft.com/office/word/2010/wordprocessingInk" xmlns:wne="http://schemas.microsoft.com/office/word/2006/wordml" xmlns:wps="http://schemas.microsoft.com/office/word/2010/wordprocessingShape" mc:Ignorable="w14 w15 w16se wp14">
   <w:endnote w:type="separator" w:id="-1">
     <w:p>
       <w:pPr>
@@ -947,7 +1236,7 @@
 </file>
 
 <file path=word/footer1.xml><?xml version="1.0" encoding="utf-8"?>
-<w:ftr xmlns:wpc="http://schemas.microsoft.com/office/word/2010/wordprocessingCanvas" xmlns:mc="http://schemas.openxmlformats.org/markup-compatibility/2006" xmlns:o="urn:schemas-microsoft-com:office:office" xmlns:r="http://schemas.openxmlformats.org/officeDocument/2006/relationships" xmlns:m="http://schemas.openxmlformats.org/officeDocument/2006/math" xmlns:v="urn:schemas-microsoft-com:vml" xmlns:wp14="http://schemas.microsoft.com/office/word/2010/wordprocessingDrawing" xmlns:wp="http://schemas.openxmlformats.org/drawingml/2006/wordprocessingDrawing" xmlns:w10="urn:schemas-microsoft-com:office:word" xmlns:w="http://schemas.openxmlformats.org/wordprocessingml/2006/main" xmlns:w14="http://schemas.microsoft.com/office/word/2010/wordml" xmlns:w15="http://schemas.microsoft.com/office/word/2012/wordml" xmlns:wpg="http://schemas.microsoft.com/office/word/2010/wordprocessingGroup" xmlns:wpi="http://schemas.microsoft.com/office/word/2010/wordprocessingInk" xmlns:wne="http://schemas.microsoft.com/office/word/2006/wordml" xmlns:wps="http://schemas.microsoft.com/office/word/2010/wordprocessingShape" mc:Ignorable="w14 w15 wp14">
+<w:ftr xmlns:wpc="http://schemas.microsoft.com/office/word/2010/wordprocessingCanvas" xmlns:cx="http://schemas.microsoft.com/office/drawing/2014/chartex" xmlns:mc="http://schemas.openxmlformats.org/markup-compatibility/2006" xmlns:o="urn:schemas-microsoft-com:office:office" xmlns:r="http://schemas.openxmlformats.org/officeDocument/2006/relationships" xmlns:m="http://schemas.openxmlformats.org/officeDocument/2006/math" xmlns:v="urn:schemas-microsoft-com:vml" xmlns:wp14="http://schemas.microsoft.com/office/word/2010/wordprocessingDrawing" xmlns:wp="http://schemas.openxmlformats.org/drawingml/2006/wordprocessingDrawing" xmlns:w10="urn:schemas-microsoft-com:office:word" xmlns:w="http://schemas.openxmlformats.org/wordprocessingml/2006/main" xmlns:w14="http://schemas.microsoft.com/office/word/2010/wordml" xmlns:w15="http://schemas.microsoft.com/office/word/2012/wordml" xmlns:w16se="http://schemas.microsoft.com/office/word/2015/wordml/symex" xmlns:wpg="http://schemas.microsoft.com/office/word/2010/wordprocessingGroup" xmlns:wpi="http://schemas.microsoft.com/office/word/2010/wordprocessingInk" xmlns:wne="http://schemas.microsoft.com/office/word/2006/wordml" xmlns:wps="http://schemas.microsoft.com/office/word/2010/wordprocessingShape" mc:Ignorable="w14 w15 w16se wp14">
   <w:sdt>
     <w:sdtPr>
       <w:rPr>
@@ -1186,7 +1475,7 @@
                     <v:stroke joinstyle="miter"/>
                     <v:path gradientshapeok="t" o:connecttype="rect"/>
                   </v:shapetype>
-                  <v:shape id="Text Box 3" o:spid="_x0000_s1027" type="#_x0000_t202" style="position:absolute;left:782;top:14990;width:659;height:288;visibility:visible;mso-wrap-style:square;v-text-anchor:top" o:gfxdata="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" filled="f" stroked="f">
+                  <v:shape id="Text Box 3" o:spid="_x0000_s1027" type="#_x0000_t202" style="position:absolute;left:782;top:14990;width:659;height:288;visibility:visible;mso-wrap-style:square;v-text-anchor:top" o:gfxdata="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" filled="f" stroked="f">
                     <v:textbox inset="0,0,0,0">
                       <w:txbxContent>
                         <w:p>
@@ -1225,7 +1514,7 @@
                       </w:txbxContent>
                     </v:textbox>
                   </v:shape>
-                  <v:group id="Group 4" o:spid="_x0000_s1028" style="position:absolute;left:-8;top:14978;width:12255;height:230" coordorigin="-8,14978" coordsize="12255,230" o:gfxdata="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">
+                  <v:group id="Group 4" o:spid="_x0000_s1028" style="position:absolute;left:-8;top:14978;width:12255;height:230" coordorigin="-8,14978" coordsize="12255,230" o:gfxdata="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">
                     <v:shapetype id="_x0000_t34" coordsize="21600,21600" o:spt="34" o:oned="t" adj="10800" path="m,l@0,0@0,21600,21600,21600e" filled="f">
                       <v:stroke joinstyle="miter"/>
                       <v:formulas>
@@ -1237,8 +1526,8 @@
                       </v:handles>
                       <o:lock v:ext="edit" shapetype="t"/>
                     </v:shapetype>
-                    <v:shape id="AutoShape 5" o:spid="_x0000_s1029" type="#_x0000_t34" style="position:absolute;left:-8;top:14978;width:1260;height:230;flip:y;visibility:visible;mso-wrap-style:square" o:connectortype="elbow" o:gfxdata="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" strokecolor="#a5a5a5 [2092]"/>
-                    <v:shape id="AutoShape 6" o:spid="_x0000_s1030" type="#_x0000_t34" style="position:absolute;left:1252;top:14978;width:10995;height:230;rotation:180;visibility:visible;mso-wrap-style:square" o:connectortype="elbow" o:gfxdata="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" adj="20904" strokecolor="#a5a5a5 [2092]"/>
+                    <v:shape id="AutoShape 5" o:spid="_x0000_s1029" type="#_x0000_t34" style="position:absolute;left:-8;top:14978;width:1260;height:230;flip:y;visibility:visible;mso-wrap-style:square" o:connectortype="elbow" o:gfxdata="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" strokecolor="#a5a5a5 [2092]"/>
+                    <v:shape id="AutoShape 6" o:spid="_x0000_s1030" type="#_x0000_t34" style="position:absolute;left:1252;top:14978;width:10995;height:230;rotation:180;visibility:visible;mso-wrap-style:square" o:connectortype="elbow" o:gfxdata="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" adj="20904" strokecolor="#a5a5a5 [2092]"/>
                   </v:group>
                   <w10:wrap anchorx="page" anchory="margin"/>
                 </v:group>
@@ -1253,7 +1542,7 @@
 </file>
 
 <file path=word/footnotes.xml><?xml version="1.0" encoding="utf-8"?>
-<w:footnotes xmlns:wpc="http://schemas.microsoft.com/office/word/2010/wordprocessingCanvas" xmlns:mc="http://schemas.openxmlformats.org/markup-compatibility/2006" xmlns:o="urn:schemas-microsoft-com:office:office" xmlns:r="http://schemas.openxmlformats.org/officeDocument/2006/relationships" xmlns:m="http://schemas.openxmlformats.org/officeDocument/2006/math" xmlns:v="urn:schemas-microsoft-com:vml" xmlns:wp14="http://schemas.microsoft.com/office/word/2010/wordprocessingDrawing" xmlns:wp="http://schemas.openxmlformats.org/drawingml/2006/wordprocessingDrawing" xmlns:w10="urn:schemas-microsoft-com:office:word" xmlns:w="http://schemas.openxmlformats.org/wordprocessingml/2006/main" xmlns:w14="http://schemas.microsoft.com/office/word/2010/wordml" xmlns:w15="http://schemas.microsoft.com/office/word/2012/wordml" xmlns:wpg="http://schemas.microsoft.com/office/word/2010/wordprocessingGroup" xmlns:wpi="http://schemas.microsoft.com/office/word/2010/wordprocessingInk" xmlns:wne="http://schemas.microsoft.com/office/word/2006/wordml" xmlns:wps="http://schemas.microsoft.com/office/word/2010/wordprocessingShape" mc:Ignorable="w14 w15 wp14">
+<w:footnotes xmlns:wpc="http://schemas.microsoft.com/office/word/2010/wordprocessingCanvas" xmlns:cx="http://schemas.microsoft.com/office/drawing/2014/chartex" xmlns:mc="http://schemas.openxmlformats.org/markup-compatibility/2006" xmlns:o="urn:schemas-microsoft-com:office:office" xmlns:r="http://schemas.openxmlformats.org/officeDocument/2006/relationships" xmlns:m="http://schemas.openxmlformats.org/officeDocument/2006/math" xmlns:v="urn:schemas-microsoft-com:vml" xmlns:wp14="http://schemas.microsoft.com/office/word/2010/wordprocessingDrawing" xmlns:wp="http://schemas.openxmlformats.org/drawingml/2006/wordprocessingDrawing" xmlns:w10="urn:schemas-microsoft-com:office:word" xmlns:w="http://schemas.openxmlformats.org/wordprocessingml/2006/main" xmlns:w14="http://schemas.microsoft.com/office/word/2010/wordml" xmlns:w15="http://schemas.microsoft.com/office/word/2012/wordml" xmlns:w16se="http://schemas.microsoft.com/office/word/2015/wordml/symex" xmlns:wpg="http://schemas.microsoft.com/office/word/2010/wordprocessingGroup" xmlns:wpi="http://schemas.microsoft.com/office/word/2010/wordprocessingInk" xmlns:wne="http://schemas.microsoft.com/office/word/2006/wordml" xmlns:wps="http://schemas.microsoft.com/office/word/2010/wordprocessingShape" mc:Ignorable="w14 w15 w16se wp14">
   <w:footnote w:type="separator" w:id="-1">
     <w:p>
       <w:pPr>
@@ -1278,7 +1567,7 @@
 </file>
 
 <file path=word/header1.xml><?xml version="1.0" encoding="utf-8"?>
-<w:hdr xmlns:wpc="http://schemas.microsoft.com/office/word/2010/wordprocessingCanvas" xmlns:mc="http://schemas.openxmlformats.org/markup-compatibility/2006" xmlns:o="urn:schemas-microsoft-com:office:office" xmlns:r="http://schemas.openxmlformats.org/officeDocument/2006/relationships" xmlns:m="http://schemas.openxmlformats.org/officeDocument/2006/math" xmlns:v="urn:schemas-microsoft-com:vml" xmlns:wp14="http://schemas.microsoft.com/office/word/2010/wordprocessingDrawing" xmlns:wp="http://schemas.openxmlformats.org/drawingml/2006/wordprocessingDrawing" xmlns:w10="urn:schemas-microsoft-com:office:word" xmlns:w="http://schemas.openxmlformats.org/wordprocessingml/2006/main" xmlns:w14="http://schemas.microsoft.com/office/word/2010/wordml" xmlns:w15="http://schemas.microsoft.com/office/word/2012/wordml" xmlns:wpg="http://schemas.microsoft.com/office/word/2010/wordprocessingGroup" xmlns:wpi="http://schemas.microsoft.com/office/word/2010/wordprocessingInk" xmlns:wne="http://schemas.microsoft.com/office/word/2006/wordml" xmlns:wps="http://schemas.microsoft.com/office/word/2010/wordprocessingShape" mc:Ignorable="w14 w15 wp14">
+<w:hdr xmlns:wpc="http://schemas.microsoft.com/office/word/2010/wordprocessingCanvas" xmlns:cx="http://schemas.microsoft.com/office/drawing/2014/chartex" xmlns:mc="http://schemas.openxmlformats.org/markup-compatibility/2006" xmlns:o="urn:schemas-microsoft-com:office:office" xmlns:r="http://schemas.openxmlformats.org/officeDocument/2006/relationships" xmlns:m="http://schemas.openxmlformats.org/officeDocument/2006/math" xmlns:v="urn:schemas-microsoft-com:vml" xmlns:wp14="http://schemas.microsoft.com/office/word/2010/wordprocessingDrawing" xmlns:wp="http://schemas.openxmlformats.org/drawingml/2006/wordprocessingDrawing" xmlns:w10="urn:schemas-microsoft-com:office:word" xmlns:w="http://schemas.openxmlformats.org/wordprocessingml/2006/main" xmlns:w14="http://schemas.microsoft.com/office/word/2010/wordml" xmlns:w15="http://schemas.microsoft.com/office/word/2012/wordml" xmlns:w16se="http://schemas.microsoft.com/office/word/2015/wordml/symex" xmlns:wpg="http://schemas.microsoft.com/office/word/2010/wordprocessingGroup" xmlns:wpi="http://schemas.microsoft.com/office/word/2010/wordprocessingInk" xmlns:wne="http://schemas.microsoft.com/office/word/2006/wordml" xmlns:wps="http://schemas.microsoft.com/office/word/2010/wordprocessingShape" mc:Ignorable="w14 w15 w16se wp14">
   <w:p>
     <w:pPr>
       <w:pStyle w:val="Header"/>
@@ -1520,7 +1809,7 @@
 </file>
 
 <file path=word/numbering.xml><?xml version="1.0" encoding="utf-8"?>
-<w:numbering xmlns:wpc="http://schemas.microsoft.com/office/word/2010/wordprocessingCanvas" xmlns:mc="http://schemas.openxmlformats.org/markup-compatibility/2006" xmlns:o="urn:schemas-microsoft-com:office:office" xmlns:r="http://schemas.openxmlformats.org/officeDocument/2006/relationships" xmlns:m="http://schemas.openxmlformats.org/officeDocument/2006/math" xmlns:v="urn:schemas-microsoft-com:vml" xmlns:wp14="http://schemas.microsoft.com/office/word/2010/wordprocessingDrawing" xmlns:wp="http://schemas.openxmlformats.org/drawingml/2006/wordprocessingDrawing" xmlns:w10="urn:schemas-microsoft-com:office:word" xmlns:w="http://schemas.openxmlformats.org/wordprocessingml/2006/main" xmlns:w14="http://schemas.microsoft.com/office/word/2010/wordml" xmlns:w15="http://schemas.microsoft.com/office/word/2012/wordml" xmlns:wpg="http://schemas.microsoft.com/office/word/2010/wordprocessingGroup" xmlns:wpi="http://schemas.microsoft.com/office/word/2010/wordprocessingInk" xmlns:wne="http://schemas.microsoft.com/office/word/2006/wordml" xmlns:wps="http://schemas.microsoft.com/office/word/2010/wordprocessingShape" mc:Ignorable="w14 w15 wp14">
+<w:numbering xmlns:wpc="http://schemas.microsoft.com/office/word/2010/wordprocessingCanvas" xmlns:cx="http://schemas.microsoft.com/office/drawing/2014/chartex" xmlns:mc="http://schemas.openxmlformats.org/markup-compatibility/2006" xmlns:o="urn:schemas-microsoft-com:office:office" xmlns:r="http://schemas.openxmlformats.org/officeDocument/2006/relationships" xmlns:m="http://schemas.openxmlformats.org/officeDocument/2006/math" xmlns:v="urn:schemas-microsoft-com:vml" xmlns:wp14="http://schemas.microsoft.com/office/word/2010/wordprocessingDrawing" xmlns:wp="http://schemas.openxmlformats.org/drawingml/2006/wordprocessingDrawing" xmlns:w10="urn:schemas-microsoft-com:office:word" xmlns:w="http://schemas.openxmlformats.org/wordprocessingml/2006/main" xmlns:w14="http://schemas.microsoft.com/office/word/2010/wordml" xmlns:w15="http://schemas.microsoft.com/office/word/2012/wordml" xmlns:w16se="http://schemas.microsoft.com/office/word/2015/wordml/symex" xmlns:wpg="http://schemas.microsoft.com/office/word/2010/wordprocessingGroup" xmlns:wpi="http://schemas.microsoft.com/office/word/2010/wordprocessingInk" xmlns:wne="http://schemas.microsoft.com/office/word/2006/wordml" xmlns:wps="http://schemas.microsoft.com/office/word/2010/wordprocessingShape" mc:Ignorable="w14 w15 w16se wp14">
   <w:abstractNum w:abstractNumId="0" w15:restartNumberingAfterBreak="0">
     <w:nsid w:val="071E4B1C"/>
     <w:multiLevelType w:val="hybridMultilevel"/>
@@ -2497,7 +2786,7 @@
 </file>
 
 <file path=word/styles.xml><?xml version="1.0" encoding="utf-8"?>
-<w:styles xmlns:mc="http://schemas.openxmlformats.org/markup-compatibility/2006" xmlns:r="http://schemas.openxmlformats.org/officeDocument/2006/relationships" xmlns:w="http://schemas.openxmlformats.org/wordprocessingml/2006/main" xmlns:w14="http://schemas.microsoft.com/office/word/2010/wordml" xmlns:w15="http://schemas.microsoft.com/office/word/2012/wordml" mc:Ignorable="w14 w15">
+<w:styles xmlns:mc="http://schemas.openxmlformats.org/markup-compatibility/2006" xmlns:r="http://schemas.openxmlformats.org/officeDocument/2006/relationships" xmlns:w="http://schemas.openxmlformats.org/wordprocessingml/2006/main" xmlns:w14="http://schemas.microsoft.com/office/word/2010/wordml" xmlns:w15="http://schemas.microsoft.com/office/word/2012/wordml" xmlns:w16se="http://schemas.microsoft.com/office/word/2015/wordml/symex" mc:Ignorable="w14 w15 w16se">
   <w:docDefaults>
     <w:rPrDefault>
       <w:rPr>
@@ -4184,7 +4473,7 @@
 </file>
 
 <file path=customXml/itemProps2.xml><?xml version="1.0" encoding="utf-8"?>
-<ds:datastoreItem xmlns:ds="http://schemas.openxmlformats.org/officeDocument/2006/customXml" ds:itemID="{093F68B9-8BD8-4E66-B0A1-7A48A5CCE963}">
+<ds:datastoreItem xmlns:ds="http://schemas.openxmlformats.org/officeDocument/2006/customXml" ds:itemID="{2AD7CE29-C786-452E-ACCB-87BB309AE828}">
   <ds:schemaRefs>
     <ds:schemaRef ds:uri="http://schemas.openxmlformats.org/officeDocument/2006/bibliography"/>
   </ds:schemaRefs>

</xml_diff>